<commit_message>
show agent in every log
</commit_message>
<xml_diff>
--- a/ROWM/ReportTemplates/contact_log_template.docx
+++ b/ROWM/ReportTemplates/contact_log_template.docx
@@ -1,6 +1,6 @@
 
 <file path=word/document.xml><?xml version="1.0" encoding="utf-8"?>
-<w:document xmlns:wpc="http://schemas.microsoft.com/office/word/2010/wordprocessingCanvas" xmlns:cx="http://schemas.microsoft.com/office/drawing/2014/chartex" xmlns:cx1="http://schemas.microsoft.com/office/drawing/2015/9/8/chartex" xmlns:cx2="http://schemas.microsoft.com/office/drawing/2015/10/21/chartex" xmlns:cx3="http://schemas.microsoft.com/office/drawing/2016/5/9/chartex" xmlns:cx4="http://schemas.microsoft.com/office/drawing/2016/5/10/chartex" xmlns:cx5="http://schemas.microsoft.com/office/drawing/2016/5/11/chartex" xmlns:cx6="http://schemas.microsoft.com/office/drawing/2016/5/12/chartex" xmlns:cx7="http://schemas.microsoft.com/office/drawing/2016/5/13/chartex" xmlns:cx8="http://schemas.microsoft.com/office/drawing/2016/5/14/chartex" xmlns:mc="http://schemas.openxmlformats.org/markup-compatibility/2006" xmlns:aink="http://schemas.microsoft.com/office/drawing/2016/ink" xmlns:am3d="http://schemas.microsoft.com/office/drawing/2017/model3d" xmlns:o="urn:schemas-microsoft-com:office:office" xmlns:r="http://schemas.openxmlformats.org/officeDocument/2006/relationships" xmlns:m="http://schemas.openxmlformats.org/officeDocument/2006/math" xmlns:v="urn:schemas-microsoft-com:vml" xmlns:wp14="http://schemas.microsoft.com/office/word/2010/wordprocessingDrawing" xmlns:wp="http://schemas.openxmlformats.org/drawingml/2006/wordprocessingDrawing" xmlns:w10="urn:schemas-microsoft-com:office:word" xmlns:w="http://schemas.openxmlformats.org/wordprocessingml/2006/main" xmlns:w14="http://schemas.microsoft.com/office/word/2010/wordml" xmlns:w15="http://schemas.microsoft.com/office/word/2012/wordml" xmlns:w16cex="http://schemas.microsoft.com/office/word/2018/wordml/cex" xmlns:w16cid="http://schemas.microsoft.com/office/word/2016/wordml/cid" xmlns:w16="http://schemas.microsoft.com/office/word/2018/wordml" xmlns:w16se="http://schemas.microsoft.com/office/word/2015/wordml/symex" xmlns:wpg="http://schemas.microsoft.com/office/word/2010/wordprocessingGroup" xmlns:wpi="http://schemas.microsoft.com/office/word/2010/wordprocessingInk" xmlns:wne="http://schemas.microsoft.com/office/word/2006/wordml" xmlns:wps="http://schemas.microsoft.com/office/word/2010/wordprocessingShape" mc:Ignorable="w14 w15 w16se w16cid w16 w16cex wp14">
+<w:document xmlns:wpc="http://schemas.microsoft.com/office/word/2010/wordprocessingCanvas" xmlns:cx="http://schemas.microsoft.com/office/drawing/2014/chartex" xmlns:cx1="http://schemas.microsoft.com/office/drawing/2015/9/8/chartex" xmlns:cx2="http://schemas.microsoft.com/office/drawing/2015/10/21/chartex" xmlns:cx3="http://schemas.microsoft.com/office/drawing/2016/5/9/chartex" xmlns:cx4="http://schemas.microsoft.com/office/drawing/2016/5/10/chartex" xmlns:cx5="http://schemas.microsoft.com/office/drawing/2016/5/11/chartex" xmlns:cx6="http://schemas.microsoft.com/office/drawing/2016/5/12/chartex" xmlns:cx7="http://schemas.microsoft.com/office/drawing/2016/5/13/chartex" xmlns:cx8="http://schemas.microsoft.com/office/drawing/2016/5/14/chartex" xmlns:mc="http://schemas.openxmlformats.org/markup-compatibility/2006" xmlns:aink="http://schemas.microsoft.com/office/drawing/2016/ink" xmlns:am3d="http://schemas.microsoft.com/office/drawing/2017/model3d" xmlns:o="urn:schemas-microsoft-com:office:office" xmlns:r="http://schemas.openxmlformats.org/officeDocument/2006/relationships" xmlns:m="http://schemas.openxmlformats.org/officeDocument/2006/math" xmlns:v="urn:schemas-microsoft-com:vml" xmlns:wp14="http://schemas.microsoft.com/office/word/2010/wordprocessingDrawing" xmlns:wp="http://schemas.openxmlformats.org/drawingml/2006/wordprocessingDrawing" xmlns:w10="urn:schemas-microsoft-com:office:word" xmlns:w="http://schemas.openxmlformats.org/wordprocessingml/2006/main" xmlns:w14="http://schemas.microsoft.com/office/word/2010/wordml" xmlns:w15="http://schemas.microsoft.com/office/word/2012/wordml" xmlns:w16cex="http://schemas.microsoft.com/office/word/2018/wordml/cex" xmlns:w16cid="http://schemas.microsoft.com/office/word/2016/wordml/cid" xmlns:w16="http://schemas.microsoft.com/office/word/2018/wordml" xmlns:w16sdtdh="http://schemas.microsoft.com/office/word/2020/wordml/sdtdatahash" xmlns:w16se="http://schemas.microsoft.com/office/word/2015/wordml/symex" xmlns:wpg="http://schemas.microsoft.com/office/word/2010/wordprocessingGroup" xmlns:wpi="http://schemas.microsoft.com/office/word/2010/wordprocessingInk" xmlns:wne="http://schemas.microsoft.com/office/word/2006/wordml" xmlns:wps="http://schemas.microsoft.com/office/word/2010/wordprocessingShape" mc:Ignorable="w14 w15 w16se w16cid w16 w16cex w16sdtdh wp14">
   <w:body>
     <w:tbl>
       <w:tblPr>
@@ -16,9 +16,7 @@
         <w:gridCol w:w="23"/>
         <w:gridCol w:w="180"/>
         <w:gridCol w:w="2160"/>
-        <w:gridCol w:w="900"/>
-        <w:gridCol w:w="2070"/>
-        <w:gridCol w:w="3127"/>
+        <w:gridCol w:w="6097"/>
       </w:tblGrid>
       <w:tr>
         <w:trPr>
@@ -74,7 +72,6 @@
         <w:tc>
           <w:tcPr>
             <w:tcW w:w="6097" w:type="dxa"/>
-            <w:gridSpan w:val="3"/>
             <w:tcBorders>
               <w:top w:val="single" w:sz="4" w:space="0" w:color="auto"/>
               <w:left w:val="single" w:sz="4" w:space="0" w:color="auto"/>
@@ -415,7 +412,7 @@
         <w:tc>
           <w:tcPr>
             <w:tcW w:w="8437" w:type="dxa"/>
-            <w:gridSpan w:val="5"/>
+            <w:gridSpan w:val="3"/>
             <w:tcBorders>
               <w:top w:val="double" w:sz="6" w:space="0" w:color="auto"/>
               <w:bottom w:val="single" w:sz="6" w:space="0" w:color="auto"/>
@@ -510,7 +507,7 @@
         <w:tc>
           <w:tcPr>
             <w:tcW w:w="8437" w:type="dxa"/>
-            <w:gridSpan w:val="5"/>
+            <w:gridSpan w:val="3"/>
             <w:tcBorders>
               <w:bottom w:val="single" w:sz="6" w:space="0" w:color="auto"/>
               <w:right w:val="double" w:sz="6" w:space="0" w:color="auto"/>
@@ -613,7 +610,7 @@
         <w:tc>
           <w:tcPr>
             <w:tcW w:w="8437" w:type="dxa"/>
-            <w:gridSpan w:val="5"/>
+            <w:gridSpan w:val="3"/>
             <w:tcBorders>
               <w:top w:val="single" w:sz="6" w:space="0" w:color="auto"/>
               <w:bottom w:val="single" w:sz="4" w:space="0" w:color="auto"/>
@@ -704,7 +701,7 @@
         <w:tc>
           <w:tcPr>
             <w:tcW w:w="8460" w:type="dxa"/>
-            <w:gridSpan w:val="6"/>
+            <w:gridSpan w:val="4"/>
             <w:tcBorders>
               <w:top w:val="single" w:sz="6" w:space="0" w:color="auto"/>
               <w:bottom w:val="single" w:sz="6" w:space="0" w:color="auto"/>
@@ -774,7 +771,7 @@
         <w:tc>
           <w:tcPr>
             <w:tcW w:w="11317" w:type="dxa"/>
-            <w:gridSpan w:val="9"/>
+            <w:gridSpan w:val="7"/>
             <w:tcBorders>
               <w:left w:val="double" w:sz="6" w:space="0" w:color="auto"/>
               <w:bottom w:val="double" w:sz="6" w:space="0" w:color="auto"/>
@@ -791,296 +788,6 @@
               <w:rPr>
                 <w:rFonts w:cstheme="minorHAnsi"/>
                 <w:b/>
-              </w:rPr>
-            </w:pPr>
-          </w:p>
-        </w:tc>
-      </w:tr>
-      <w:tr>
-        <w:trPr>
-          <w:trHeight w:val="120"/>
-        </w:trPr>
-        <w:tc>
-          <w:tcPr>
-            <w:tcW w:w="3060" w:type="dxa"/>
-            <w:gridSpan w:val="5"/>
-            <w:tcBorders>
-              <w:left w:val="double" w:sz="6" w:space="0" w:color="auto"/>
-            </w:tcBorders>
-            <w:shd w:val="pct10" w:color="auto" w:fill="auto"/>
-          </w:tcPr>
-          <w:p>
-            <w:pPr>
-              <w:spacing w:before="120"/>
-              <w:rPr>
-                <w:rFonts w:cstheme="minorHAnsi"/>
-                <w:caps/>
-                <w:sz w:val="16"/>
-              </w:rPr>
-            </w:pPr>
-            <w:r>
-              <w:rPr>
-                <w:rFonts w:cstheme="minorHAnsi"/>
-                <w:caps/>
-                <w:sz w:val="16"/>
-              </w:rPr>
-              <w:t>Acquisition Agent:</w:t>
-            </w:r>
-          </w:p>
-        </w:tc>
-        <w:tc>
-          <w:tcPr>
-            <w:tcW w:w="3060" w:type="dxa"/>
-            <w:gridSpan w:val="2"/>
-            <w:tcBorders>
-              <w:bottom w:val="single" w:sz="6" w:space="0" w:color="auto"/>
-            </w:tcBorders>
-            <w:shd w:val="pct10" w:color="auto" w:fill="auto"/>
-          </w:tcPr>
-          <w:p>
-            <w:pPr>
-              <w:pStyle w:val="CommentText"/>
-              <w:spacing w:before="120"/>
-              <w:jc w:val="both"/>
-              <w:rPr>
-                <w:rFonts w:asciiTheme="minorHAnsi" w:hAnsiTheme="minorHAnsi" w:cstheme="minorHAnsi"/>
-                <w:b/>
-                <w:sz w:val="18"/>
-              </w:rPr>
-            </w:pPr>
-            <w:r>
-              <w:rPr>
-                <w:rFonts w:asciiTheme="minorHAnsi" w:hAnsiTheme="minorHAnsi" w:cstheme="minorHAnsi"/>
-                <w:b/>
-                <w:sz w:val="18"/>
-              </w:rPr>
-              <w:fldChar w:fldCharType="begin"/>
-            </w:r>
-            <w:r>
-              <w:rPr>
-                <w:rFonts w:asciiTheme="minorHAnsi" w:hAnsiTheme="minorHAnsi" w:cstheme="minorHAnsi"/>
-                <w:b/>
-                <w:sz w:val="18"/>
-              </w:rPr>
-              <w:instrText xml:space="preserve"> MERGEFIELD acq_agent </w:instrText>
-            </w:r>
-            <w:r>
-              <w:rPr>
-                <w:rFonts w:asciiTheme="minorHAnsi" w:hAnsiTheme="minorHAnsi" w:cstheme="minorHAnsi"/>
-                <w:b/>
-                <w:sz w:val="18"/>
-              </w:rPr>
-              <w:fldChar w:fldCharType="separate"/>
-            </w:r>
-            <w:r>
-              <w:rPr>
-                <w:rFonts w:asciiTheme="minorHAnsi" w:hAnsiTheme="minorHAnsi" w:cstheme="minorHAnsi"/>
-                <w:b/>
-                <w:noProof/>
-                <w:sz w:val="18"/>
-              </w:rPr>
-              <w:t>«acq_agent»</w:t>
-            </w:r>
-            <w:r>
-              <w:rPr>
-                <w:rFonts w:asciiTheme="minorHAnsi" w:hAnsiTheme="minorHAnsi" w:cstheme="minorHAnsi"/>
-                <w:b/>
-                <w:sz w:val="18"/>
-              </w:rPr>
-              <w:fldChar w:fldCharType="end"/>
-            </w:r>
-            <w:r>
-              <w:rPr>
-                <w:rFonts w:asciiTheme="minorHAnsi" w:hAnsiTheme="minorHAnsi" w:cstheme="minorHAnsi"/>
-                <w:b/>
-                <w:sz w:val="18"/>
-              </w:rPr>
-              <w:t>Jeff Marx</w:t>
-            </w:r>
-          </w:p>
-        </w:tc>
-        <w:tc>
-          <w:tcPr>
-            <w:tcW w:w="2070" w:type="dxa"/>
-            <w:shd w:val="pct10" w:color="auto" w:fill="auto"/>
-          </w:tcPr>
-          <w:p>
-            <w:pPr>
-              <w:spacing w:before="120"/>
-              <w:rPr>
-                <w:rFonts w:cstheme="minorHAnsi"/>
-                <w:caps/>
-                <w:sz w:val="16"/>
-              </w:rPr>
-            </w:pPr>
-            <w:r>
-              <w:rPr>
-                <w:rFonts w:cstheme="minorHAnsi"/>
-                <w:caps/>
-                <w:sz w:val="16"/>
-              </w:rPr>
-              <w:t>Relocation Agent:</w:t>
-            </w:r>
-          </w:p>
-        </w:tc>
-        <w:tc>
-          <w:tcPr>
-            <w:tcW w:w="3127" w:type="dxa"/>
-            <w:tcBorders>
-              <w:bottom w:val="single" w:sz="6" w:space="0" w:color="auto"/>
-              <w:right w:val="double" w:sz="6" w:space="0" w:color="auto"/>
-            </w:tcBorders>
-            <w:shd w:val="pct10" w:color="auto" w:fill="auto"/>
-          </w:tcPr>
-          <w:p>
-            <w:pPr>
-              <w:pStyle w:val="Figuretitle"/>
-              <w:keepNext w:val="0"/>
-              <w:spacing w:before="120" w:after="0"/>
-              <w:jc w:val="both"/>
-              <w:rPr>
-                <w:rFonts w:asciiTheme="minorHAnsi" w:hAnsiTheme="minorHAnsi" w:cstheme="minorHAnsi"/>
-                <w:b/>
-                <w:sz w:val="18"/>
-              </w:rPr>
-            </w:pPr>
-            <w:r>
-              <w:rPr>
-                <w:rFonts w:asciiTheme="minorHAnsi" w:hAnsiTheme="minorHAnsi" w:cstheme="minorHAnsi"/>
-                <w:b/>
-                <w:sz w:val="18"/>
-              </w:rPr>
-              <w:fldChar w:fldCharType="begin"/>
-            </w:r>
-            <w:r>
-              <w:rPr>
-                <w:rFonts w:asciiTheme="minorHAnsi" w:hAnsiTheme="minorHAnsi" w:cstheme="minorHAnsi"/>
-                <w:b/>
-                <w:sz w:val="18"/>
-              </w:rPr>
-              <w:instrText xml:space="preserve"> MERGEFIELD relocation_agent </w:instrText>
-            </w:r>
-            <w:r>
-              <w:rPr>
-                <w:rFonts w:asciiTheme="minorHAnsi" w:hAnsiTheme="minorHAnsi" w:cstheme="minorHAnsi"/>
-                <w:b/>
-                <w:sz w:val="18"/>
-              </w:rPr>
-              <w:fldChar w:fldCharType="separate"/>
-            </w:r>
-            <w:r>
-              <w:rPr>
-                <w:rFonts w:asciiTheme="minorHAnsi" w:hAnsiTheme="minorHAnsi" w:cstheme="minorHAnsi"/>
-                <w:b/>
-                <w:noProof/>
-                <w:sz w:val="18"/>
-              </w:rPr>
-              <w:t>«relocation_agent»</w:t>
-            </w:r>
-            <w:r>
-              <w:rPr>
-                <w:rFonts w:asciiTheme="minorHAnsi" w:hAnsiTheme="minorHAnsi" w:cstheme="minorHAnsi"/>
-                <w:b/>
-                <w:sz w:val="18"/>
-              </w:rPr>
-              <w:fldChar w:fldCharType="end"/>
-            </w:r>
-            <w:r>
-              <w:rPr>
-                <w:rFonts w:asciiTheme="minorHAnsi" w:hAnsiTheme="minorHAnsi" w:cstheme="minorHAnsi"/>
-                <w:b/>
-                <w:sz w:val="18"/>
-              </w:rPr>
-              <w:t>N/A</w:t>
-            </w:r>
-          </w:p>
-        </w:tc>
-      </w:tr>
-      <w:tr>
-        <w:trPr>
-          <w:trHeight w:val="120"/>
-        </w:trPr>
-        <w:tc>
-          <w:tcPr>
-            <w:tcW w:w="3060" w:type="dxa"/>
-            <w:gridSpan w:val="5"/>
-            <w:tcBorders>
-              <w:left w:val="double" w:sz="6" w:space="0" w:color="auto"/>
-              <w:bottom w:val="double" w:sz="6" w:space="0" w:color="auto"/>
-            </w:tcBorders>
-            <w:shd w:val="pct10" w:color="auto" w:fill="auto"/>
-          </w:tcPr>
-          <w:p>
-            <w:pPr>
-              <w:spacing w:before="120"/>
-              <w:rPr>
-                <w:rFonts w:cstheme="minorHAnsi"/>
-                <w:caps/>
-                <w:sz w:val="2"/>
-              </w:rPr>
-            </w:pPr>
-          </w:p>
-        </w:tc>
-        <w:tc>
-          <w:tcPr>
-            <w:tcW w:w="3060" w:type="dxa"/>
-            <w:gridSpan w:val="2"/>
-            <w:tcBorders>
-              <w:bottom w:val="double" w:sz="6" w:space="0" w:color="auto"/>
-            </w:tcBorders>
-            <w:shd w:val="pct10" w:color="auto" w:fill="auto"/>
-          </w:tcPr>
-          <w:p>
-            <w:pPr>
-              <w:pStyle w:val="CommentText"/>
-              <w:spacing w:before="120"/>
-              <w:jc w:val="both"/>
-              <w:rPr>
-                <w:rFonts w:asciiTheme="minorHAnsi" w:hAnsiTheme="minorHAnsi" w:cstheme="minorHAnsi"/>
-                <w:b/>
-                <w:sz w:val="2"/>
-              </w:rPr>
-            </w:pPr>
-          </w:p>
-        </w:tc>
-        <w:tc>
-          <w:tcPr>
-            <w:tcW w:w="2070" w:type="dxa"/>
-            <w:tcBorders>
-              <w:bottom w:val="double" w:sz="6" w:space="0" w:color="auto"/>
-            </w:tcBorders>
-            <w:shd w:val="pct10" w:color="auto" w:fill="auto"/>
-          </w:tcPr>
-          <w:p>
-            <w:pPr>
-              <w:spacing w:before="120"/>
-              <w:rPr>
-                <w:rFonts w:cstheme="minorHAnsi"/>
-                <w:caps/>
-                <w:sz w:val="2"/>
-              </w:rPr>
-            </w:pPr>
-          </w:p>
-        </w:tc>
-        <w:tc>
-          <w:tcPr>
-            <w:tcW w:w="3127" w:type="dxa"/>
-            <w:tcBorders>
-              <w:bottom w:val="double" w:sz="6" w:space="0" w:color="auto"/>
-              <w:right w:val="double" w:sz="6" w:space="0" w:color="auto"/>
-            </w:tcBorders>
-            <w:shd w:val="pct10" w:color="auto" w:fill="auto"/>
-          </w:tcPr>
-          <w:p>
-            <w:pPr>
-              <w:pStyle w:val="Figuretitle"/>
-              <w:keepNext w:val="0"/>
-              <w:spacing w:before="120" w:after="0"/>
-              <w:jc w:val="both"/>
-              <w:rPr>
-                <w:rFonts w:asciiTheme="minorHAnsi" w:hAnsiTheme="minorHAnsi" w:cstheme="minorHAnsi"/>
-                <w:b/>
-                <w:sz w:val="2"/>
               </w:rPr>
             </w:pPr>
           </w:p>
@@ -1158,7 +865,7 @@
         <w:tc>
           <w:tcPr>
             <w:tcW w:w="8257" w:type="dxa"/>
-            <w:gridSpan w:val="4"/>
+            <w:gridSpan w:val="2"/>
             <w:tcBorders>
               <w:top w:val="nil"/>
               <w:left w:val="nil"/>
@@ -1242,7 +949,7 @@
         <w:tc>
           <w:tcPr>
             <w:tcW w:w="10057" w:type="dxa"/>
-            <w:gridSpan w:val="8"/>
+            <w:gridSpan w:val="6"/>
             <w:tcBorders>
               <w:top w:val="single" w:sz="4" w:space="0" w:color="auto"/>
               <w:left w:val="single" w:sz="4" w:space="0" w:color="auto"/>
@@ -1294,7 +1001,7 @@
 </file>
 
 <file path=word/numbering.xml><?xml version="1.0" encoding="utf-8"?>
-<w:numbering xmlns:wpc="http://schemas.microsoft.com/office/word/2010/wordprocessingCanvas" xmlns:cx="http://schemas.microsoft.com/office/drawing/2014/chartex" xmlns:cx1="http://schemas.microsoft.com/office/drawing/2015/9/8/chartex" xmlns:cx2="http://schemas.microsoft.com/office/drawing/2015/10/21/chartex" xmlns:cx3="http://schemas.microsoft.com/office/drawing/2016/5/9/chartex" xmlns:cx4="http://schemas.microsoft.com/office/drawing/2016/5/10/chartex" xmlns:cx5="http://schemas.microsoft.com/office/drawing/2016/5/11/chartex" xmlns:cx6="http://schemas.microsoft.com/office/drawing/2016/5/12/chartex" xmlns:cx7="http://schemas.microsoft.com/office/drawing/2016/5/13/chartex" xmlns:cx8="http://schemas.microsoft.com/office/drawing/2016/5/14/chartex" xmlns:mc="http://schemas.openxmlformats.org/markup-compatibility/2006" xmlns:aink="http://schemas.microsoft.com/office/drawing/2016/ink" xmlns:am3d="http://schemas.microsoft.com/office/drawing/2017/model3d" xmlns:o="urn:schemas-microsoft-com:office:office" xmlns:r="http://schemas.openxmlformats.org/officeDocument/2006/relationships" xmlns:m="http://schemas.openxmlformats.org/officeDocument/2006/math" xmlns:v="urn:schemas-microsoft-com:vml" xmlns:wp14="http://schemas.microsoft.com/office/word/2010/wordprocessingDrawing" xmlns:wp="http://schemas.openxmlformats.org/drawingml/2006/wordprocessingDrawing" xmlns:w10="urn:schemas-microsoft-com:office:word" xmlns:w="http://schemas.openxmlformats.org/wordprocessingml/2006/main" xmlns:w14="http://schemas.microsoft.com/office/word/2010/wordml" xmlns:w15="http://schemas.microsoft.com/office/word/2012/wordml" xmlns:w16cex="http://schemas.microsoft.com/office/word/2018/wordml/cex" xmlns:w16cid="http://schemas.microsoft.com/office/word/2016/wordml/cid" xmlns:w16="http://schemas.microsoft.com/office/word/2018/wordml" xmlns:w16se="http://schemas.microsoft.com/office/word/2015/wordml/symex" xmlns:wpg="http://schemas.microsoft.com/office/word/2010/wordprocessingGroup" xmlns:wpi="http://schemas.microsoft.com/office/word/2010/wordprocessingInk" xmlns:wne="http://schemas.microsoft.com/office/word/2006/wordml" xmlns:wps="http://schemas.microsoft.com/office/word/2010/wordprocessingShape" mc:Ignorable="w14 w15 w16se w16cid w16 w16cex wp14">
+<w:numbering xmlns:wpc="http://schemas.microsoft.com/office/word/2010/wordprocessingCanvas" xmlns:cx="http://schemas.microsoft.com/office/drawing/2014/chartex" xmlns:cx1="http://schemas.microsoft.com/office/drawing/2015/9/8/chartex" xmlns:cx2="http://schemas.microsoft.com/office/drawing/2015/10/21/chartex" xmlns:cx3="http://schemas.microsoft.com/office/drawing/2016/5/9/chartex" xmlns:cx4="http://schemas.microsoft.com/office/drawing/2016/5/10/chartex" xmlns:cx5="http://schemas.microsoft.com/office/drawing/2016/5/11/chartex" xmlns:cx6="http://schemas.microsoft.com/office/drawing/2016/5/12/chartex" xmlns:cx7="http://schemas.microsoft.com/office/drawing/2016/5/13/chartex" xmlns:cx8="http://schemas.microsoft.com/office/drawing/2016/5/14/chartex" xmlns:mc="http://schemas.openxmlformats.org/markup-compatibility/2006" xmlns:aink="http://schemas.microsoft.com/office/drawing/2016/ink" xmlns:am3d="http://schemas.microsoft.com/office/drawing/2017/model3d" xmlns:o="urn:schemas-microsoft-com:office:office" xmlns:r="http://schemas.openxmlformats.org/officeDocument/2006/relationships" xmlns:m="http://schemas.openxmlformats.org/officeDocument/2006/math" xmlns:v="urn:schemas-microsoft-com:vml" xmlns:wp14="http://schemas.microsoft.com/office/word/2010/wordprocessingDrawing" xmlns:wp="http://schemas.openxmlformats.org/drawingml/2006/wordprocessingDrawing" xmlns:w10="urn:schemas-microsoft-com:office:word" xmlns:w="http://schemas.openxmlformats.org/wordprocessingml/2006/main" xmlns:w14="http://schemas.microsoft.com/office/word/2010/wordml" xmlns:w15="http://schemas.microsoft.com/office/word/2012/wordml" xmlns:w16cex="http://schemas.microsoft.com/office/word/2018/wordml/cex" xmlns:w16cid="http://schemas.microsoft.com/office/word/2016/wordml/cid" xmlns:w16="http://schemas.microsoft.com/office/word/2018/wordml" xmlns:w16sdtdh="http://schemas.microsoft.com/office/word/2020/wordml/sdtdatahash" xmlns:w16se="http://schemas.microsoft.com/office/word/2015/wordml/symex" xmlns:wpg="http://schemas.microsoft.com/office/word/2010/wordprocessingGroup" xmlns:wpi="http://schemas.microsoft.com/office/word/2010/wordprocessingInk" xmlns:wne="http://schemas.microsoft.com/office/word/2006/wordml" xmlns:wps="http://schemas.microsoft.com/office/word/2010/wordprocessingShape" mc:Ignorable="w14 w15 w16se w16cid w16 w16cex w16sdtdh wp14">
   <w:abstractNum w:abstractNumId="0" w15:restartNumberingAfterBreak="0">
     <w:nsid w:val="07DF3971"/>
     <w:multiLevelType w:val="hybridMultilevel"/>
@@ -2454,7 +2161,7 @@
 </file>
 
 <file path=word/styles.xml><?xml version="1.0" encoding="utf-8"?>
-<w:styles xmlns:mc="http://schemas.openxmlformats.org/markup-compatibility/2006" xmlns:r="http://schemas.openxmlformats.org/officeDocument/2006/relationships" xmlns:w="http://schemas.openxmlformats.org/wordprocessingml/2006/main" xmlns:w14="http://schemas.microsoft.com/office/word/2010/wordml" xmlns:w15="http://schemas.microsoft.com/office/word/2012/wordml" xmlns:w16cex="http://schemas.microsoft.com/office/word/2018/wordml/cex" xmlns:w16cid="http://schemas.microsoft.com/office/word/2016/wordml/cid" xmlns:w16="http://schemas.microsoft.com/office/word/2018/wordml" xmlns:w16se="http://schemas.microsoft.com/office/word/2015/wordml/symex" mc:Ignorable="w14 w15 w16se w16cid w16 w16cex">
+<w:styles xmlns:mc="http://schemas.openxmlformats.org/markup-compatibility/2006" xmlns:r="http://schemas.openxmlformats.org/officeDocument/2006/relationships" xmlns:w="http://schemas.openxmlformats.org/wordprocessingml/2006/main" xmlns:w14="http://schemas.microsoft.com/office/word/2010/wordml" xmlns:w15="http://schemas.microsoft.com/office/word/2012/wordml" xmlns:w16cex="http://schemas.microsoft.com/office/word/2018/wordml/cex" xmlns:w16cid="http://schemas.microsoft.com/office/word/2016/wordml/cid" xmlns:w16="http://schemas.microsoft.com/office/word/2018/wordml" xmlns:w16sdtdh="http://schemas.microsoft.com/office/word/2020/wordml/sdtdatahash" xmlns:w16se="http://schemas.microsoft.com/office/word/2015/wordml/symex" mc:Ignorable="w14 w15 w16se w16cid w16 w16cex w16sdtdh">
   <w:docDefaults>
     <w:rPrDefault>
       <w:rPr>

</xml_diff>